<commit_message>
feat: Add Python script for Markdown to DOCX conversion and introduce the English Vision and Scope document.
</commit_message>
<xml_diff>
--- a/_bmad-output/analyst/LocalStore_POS_Vision_and_Scope_EN.docx
+++ b/_bmad-output/analyst/LocalStore_POS_Vision_and_Scope_EN.docx
@@ -7,7 +7,7 @@
         <w:pStyle w:val="Heading1"/>
       </w:pPr>
       <w:r>
-        <w:t>Vision and Scope Document</w:t>
+        <w:t>VISION AND SCOPE DOCUMENT</w:t>
       </w:r>
     </w:p>
     <w:p>
@@ -19,36 +19,7 @@
         <w:t>Project:</w:t>
       </w:r>
       <w:r>
-        <w:t xml:space="preserve"> LocalStore POS</w:t>
-      </w:r>
-    </w:p>
-    <w:p>
-      <w:r/>
-      <w:r>
-        <w:rPr>
-          <w:b/>
-        </w:rPr>
-        <w:t>Version:</w:t>
-      </w:r>
-      <w:r>
-        <w:t xml:space="preserve"> 1.0 (Draft)</w:t>
-      </w:r>
-    </w:p>
-    <w:p>
-      <w:r/>
-      <w:r>
-        <w:rPr>
-          <w:b/>
-        </w:rPr>
-        <w:t>Status:</w:t>
-      </w:r>
-      <w:r>
-        <w:t xml:space="preserve"> In Progress</w:t>
-      </w:r>
-    </w:p>
-    <w:p>
-      <w:r>
-        <w:t>__________________________________________________</w:t>
+        <w:t xml:space="preserve"> LocalStore POS (Point of Sale)</w:t>
       </w:r>
     </w:p>
     <w:p>
@@ -56,7 +27,7 @@
         <w:pStyle w:val="Heading2"/>
       </w:pPr>
       <w:r>
-        <w:t>1. Business Requirements</w:t>
+        <w:t>1. BUSINESS REQUIREMENTS</w:t>
       </w:r>
     </w:p>
     <w:p>
@@ -69,7 +40,44 @@
     </w:p>
     <w:p>
       <w:r>
-        <w:t xml:space="preserve">Currently, many small-scale local retail stores still manage inventory and revenue using manual ledgers or disjointed Excel files. Failure to grasp accurate stock levels and real-time actual revenue leads to goods loss, unannounced stockouts, and difficulty in evaluating business performance. The </w:t>
+        <w:t>Currently, many small-scale local retail stores still manage inventory and operational revenue using manual ledgers, sticky notes, or disjointed Excel files. This fragmented approach leads to several critical issues:</w:t>
+      </w:r>
+    </w:p>
+    <w:p>
+      <w:pPr>
+        <w:pStyle w:val="ListBullet"/>
+      </w:pPr>
+      <w:r>
+        <w:t xml:space="preserve">  **Inventory Blindness:** Store owners cannot instantly know the exact stock quantity of a specific item, leading to unannounced stockouts or overstocking of slow-moving items.</w:t>
+      </w:r>
+    </w:p>
+    <w:p>
+      <w:pPr>
+        <w:pStyle w:val="ListBullet"/>
+      </w:pPr>
+      <w:r>
+        <w:t xml:space="preserve">  **Revenue Leakage:** Without a standardized recording system, sales transactions can be missed, miscalculated, or manipulated, causing discrepancy between actual cash and recorded revenue.</w:t>
+      </w:r>
+    </w:p>
+    <w:p>
+      <w:pPr>
+        <w:pStyle w:val="ListBullet"/>
+      </w:pPr>
+      <w:r>
+        <w:t xml:space="preserve">  **Inefficient Checkout:** Manual price lookup and calculation slow down the checkout process during peak hours, reducing customer satisfaction.</w:t>
+      </w:r>
+    </w:p>
+    <w:p>
+      <w:pPr>
+        <w:pStyle w:val="ListBullet"/>
+      </w:pPr>
+      <w:r>
+        <w:t xml:space="preserve">  **Lack of Insight:** End-of-day/month balancing is purely manual and time-consuming; owners lack data-driven insights on "Best Sellers" or "Profit Margins" to make purchasing decisions.</w:t>
+      </w:r>
+    </w:p>
+    <w:p>
+      <w:r>
+        <w:t xml:space="preserve">The </w:t>
       </w:r>
       <w:r>
         <w:rPr>
@@ -78,13 +86,13 @@
         <w:t>LocalStore POS</w:t>
       </w:r>
       <w:r>
-        <w:t xml:space="preserve"> project has been re-oriented to strictly resolve the core issues: </w:t>
+        <w:t xml:space="preserve"> project has been re-oriented to strictly resolve these core issues by providing a centralized digital solution focused on </w:t>
       </w:r>
       <w:r>
         <w:rPr>
           <w:b/>
         </w:rPr>
-        <w:t>Inventory - Sales - Revenue</w:t>
+        <w:t>Inventory Transparency, Fast Sales Execution, and Accurate Revenue Reporting</w:t>
       </w:r>
       <w:r>
         <w:t>.</w:t>
@@ -100,7 +108,39 @@
     </w:p>
     <w:p>
       <w:r>
-        <w:t>Store owners need a simple yet effective tool to control cash flow and goods flow. They do not need complex HR management features (like timekeeping, shift scheduling) but require absolute accuracy in stock figures and sales speed. The opportunity lies in providing a POS system maximizing the fast selling experience and intelligent reporting, helping owners immediately answer: "How much did we sell today?" and "How much stock is left?".</w:t>
+        <w:t>Implementing LocalStore POS addresses the immediate needs of store owners for control and efficiency:</w:t>
+      </w:r>
+    </w:p>
+    <w:p>
+      <w:pPr>
+        <w:pStyle w:val="ListBullet"/>
+      </w:pPr>
+      <w:r>
+        <w:t xml:space="preserve">  **Digital Transformation:** Moving from "pen and paper" to a digital database ensures data persistence and accuracy.</w:t>
+      </w:r>
+    </w:p>
+    <w:p>
+      <w:pPr>
+        <w:pStyle w:val="ListBullet"/>
+      </w:pPr>
+      <w:r>
+        <w:t xml:space="preserve">  **Operational Speed:** Automating the checkout process with barcode scanning and auto-calculation reduces customer wait time significantly.</w:t>
+      </w:r>
+    </w:p>
+    <w:p>
+      <w:pPr>
+        <w:pStyle w:val="ListBullet"/>
+      </w:pPr>
+      <w:r>
+        <w:t xml:space="preserve">  **Loss Prevention:** Strict inventory tracking (Input vs. Output) minimizes goods loss due to theft or mismanagement.</w:t>
+      </w:r>
+    </w:p>
+    <w:p>
+      <w:pPr>
+        <w:pStyle w:val="ListBullet"/>
+      </w:pPr>
+      <w:r>
+        <w:t xml:space="preserve">  **Smart Decision Making:** Real-time dashboards provide instant visibility into financial health, allowing owners to restock the right products at the right time.</w:t>
       </w:r>
     </w:p>
     <w:p>
@@ -112,11 +152,8 @@
       </w:r>
     </w:p>
     <w:p>
-      <w:pPr>
-        <w:pStyle w:val="ListBullet"/>
-      </w:pPr>
       <w:r>
-        <w:t xml:space="preserve">  **BO-1:** Reduce inventory discrepancy rate to under 1% after 2 months of deployment thanks to strict import/export processes.</w:t>
+        <w:t>The system aims to achieve the following tangible goals within 3 months of deployment:</w:t>
       </w:r>
     </w:p>
     <w:p>
@@ -124,7 +161,7 @@
         <w:pStyle w:val="ListBullet"/>
       </w:pPr>
       <w:r>
-        <w:t xml:space="preserve">  **BO-2:** Accelerate order processing speed at the checkout counter, aiming for under 30 seconds per order.</w:t>
+        <w:t xml:space="preserve">  **BO-1 (Inventory Accuracy):** Reduce the inventory discrepancy rate (System vs. Physical) to under **1%** through strict import/export workflows and barcode verification.</w:t>
       </w:r>
     </w:p>
     <w:p>
@@ -132,7 +169,23 @@
         <w:pStyle w:val="ListBullet"/>
       </w:pPr>
       <w:r>
-        <w:t xml:space="preserve">  **BO-3:** Provide real-time Revenue and Profit reporting, completely eliminating manual end-of-day tallying.</w:t>
+        <w:t xml:space="preserve">  **BO-2 (Checkout Efficiency):** Accelerate the average order processing speed at the counter to under **30 seconds per transaction** (from scanning to bill printing).</w:t>
+      </w:r>
+    </w:p>
+    <w:p>
+      <w:pPr>
+        <w:pStyle w:val="ListBullet"/>
+      </w:pPr>
+      <w:r>
+        <w:t xml:space="preserve">  **BO-3 (Revenue Visibility):** Provide **Real-time** Profit &amp; Loss reporting, completely eliminating the 1-2 hours typically spent on manual end-of-day ledger tallying.</w:t>
+      </w:r>
+    </w:p>
+    <w:p>
+      <w:pPr>
+        <w:pStyle w:val="ListBullet"/>
+      </w:pPr>
+      <w:r>
+        <w:t xml:space="preserve">  **BO-4 (Zero Downtime):** Ensure the sales process is uninterrupted even during high-traffic periods through a lightweight and stable architecture.</w:t>
       </w:r>
     </w:p>
     <w:p>
@@ -144,11 +197,8 @@
       </w:r>
     </w:p>
     <w:p>
-      <w:pPr>
-        <w:pStyle w:val="ListBullet"/>
-      </w:pPr>
       <w:r>
-        <w:t xml:space="preserve">  **SM-1:** 100% of sales transactions are recorded in the system and inventory is deducted automatically and immediately.</w:t>
+        <w:t>Project success will be measured by the following quantitative metrics:</w:t>
       </w:r>
     </w:p>
     <w:p>
@@ -156,7 +206,7 @@
         <w:pStyle w:val="ListBullet"/>
       </w:pPr>
       <w:r>
-        <w:t xml:space="preserve">  **SM-2:** Daily revenue report is generated accurately with just 1 click.</w:t>
+        <w:t xml:space="preserve">  **SM-1:** 100% of valuable product details (Price, Cost, Stock) are digitized and accessible via the system.</w:t>
       </w:r>
     </w:p>
     <w:p>
@@ -164,7 +214,23 @@
         <w:pStyle w:val="ListBullet"/>
       </w:pPr>
       <w:r>
-        <w:t xml:space="preserve">  **SM-3:** Training time for new staff to use sales features is under 30 minutes.</w:t>
+        <w:t xml:space="preserve">  **SM-2:** 95% of sales staff can independently operate the POS sales screen without supervision after receiving 30 minutes of training.</w:t>
+      </w:r>
+    </w:p>
+    <w:p>
+      <w:pPr>
+        <w:pStyle w:val="ListBullet"/>
+      </w:pPr>
+      <w:r>
+        <w:t xml:space="preserve">  **SM-3:** Key financial reports (Daily Revenue) are generated instantaneously (latency &lt; 2 seconds) upon request.</w:t>
+      </w:r>
+    </w:p>
+    <w:p>
+      <w:pPr>
+        <w:pStyle w:val="ListBullet"/>
+      </w:pPr>
+      <w:r>
+        <w:t xml:space="preserve">  **SM-4:** 100% of sales transactions are recorded with audit trails (Who sold, When, What items), enabling full traceability.</w:t>
       </w:r>
     </w:p>
     <w:p>
@@ -177,25 +243,10 @@
     </w:p>
     <w:p>
       <w:r>
-        <w:t xml:space="preserve">For retail store owners prioritizing business efficiency and cash flow transparency, </w:t>
-      </w:r>
-      <w:r>
         <w:rPr>
-          <w:b/>
+          <w:i/>
         </w:rPr>
-        <w:t>LocalStore POS</w:t>
-      </w:r>
-      <w:r>
-        <w:t xml:space="preserve"> is a management system focused on Inventory and Revenue. Unlike "bulky" POS systems integrated with too many unnecessary HR administration features, </w:t>
-      </w:r>
-      <w:r>
-        <w:rPr>
-          <w:b/>
-        </w:rPr>
-        <w:t>LocalStore POS</w:t>
-      </w:r>
-      <w:r>
-        <w:t xml:space="preserve"> optimizes the core processes: Fast Import - Quick Sell - Accurate Report.</w:t>
+        <w:t>*"For retail store owners and Shop Managers who prioritize business efficiency and cash flow transparency, **LocalStore POS** is a specialized management system focused strictly on **Inventory and Revenue**. Unlike 'bulky' generic POS systems that are cluttered with unnecessary HR or complex accounting features, LocalStore POS optimizes the core operational loop: **Rapid Import -&gt; Instant Sell -&gt; Accurate Report**. Our product guarantees that store owners always know exactly what they have in stock and how much profit they made today, effortlessly."*</w:t>
       </w:r>
     </w:p>
     <w:p>
@@ -211,7 +262,7 @@
         <w:pStyle w:val="ListBullet"/>
       </w:pPr>
       <w:r>
-        <w:t xml:space="preserve">  **RI-1:** End-users (sales staff) may encounter difficulties if the admin interface is too complex or overly technical.</w:t>
+        <w:t xml:space="preserve">  **RI-1 (Adoption Resistance):** Older staff members may struggle with using computers/barcode scanners compared to manual calculators.</w:t>
       </w:r>
     </w:p>
     <w:p>
@@ -219,7 +270,7 @@
         <w:pStyle w:val="ListBullet"/>
       </w:pPr>
       <w:r>
-        <w:t xml:space="preserve">  **RI-2:** Integration with specific POS hardware (printers, cash drawers) may encounter unforeseen driver errors.</w:t>
+        <w:t xml:space="preserve">  *Mitigation:* Design an extremely simplified, high-contrast User Interface (UI) for the Checkout screen, minimizing required clicks. Provide "Hands-on" training.</w:t>
       </w:r>
     </w:p>
     <w:p>
@@ -227,7 +278,31 @@
         <w:pStyle w:val="ListBullet"/>
       </w:pPr>
       <w:r>
-        <w:t xml:space="preserve">  **RI-3:** Data security risks if the authorization mechanism is not thoroughly tested.</w:t>
+        <w:t xml:space="preserve">  **RI-2 (Hardware Compatibility):** Diverse variety of cheap barcode scanners/printers in the market might cause driver conflicts.</w:t>
+      </w:r>
+    </w:p>
+    <w:p>
+      <w:pPr>
+        <w:pStyle w:val="ListBullet"/>
+      </w:pPr>
+      <w:r>
+        <w:t xml:space="preserve">  *Mitigation:* Standardize on "Plug-and-Play" HID-compliant hardware protocols. Publish a list of "Recommended Hardware".</w:t>
+      </w:r>
+    </w:p>
+    <w:p>
+      <w:pPr>
+        <w:pStyle w:val="ListBullet"/>
+      </w:pPr>
+      <w:r>
+        <w:t xml:space="preserve">  **RI-3 (Data Loss):** Local hardware failure (PC crash) could lead to loss of sales data if not backed up.</w:t>
+      </w:r>
+    </w:p>
+    <w:p>
+      <w:pPr>
+        <w:pStyle w:val="ListBullet"/>
+      </w:pPr>
+      <w:r>
+        <w:t xml:space="preserve">  *Mitigation:* Implement cloud-sync capabilities or automated daily local backups to an external drive/secondary partition.</w:t>
       </w:r>
     </w:p>
     <w:p>
@@ -243,7 +318,7 @@
         <w:pStyle w:val="ListBullet"/>
       </w:pPr>
       <w:r>
-        <w:t xml:space="preserve">  **AS-1:** The store has a stable internet network infrastructure.</w:t>
+        <w:t xml:space="preserve">  **AS-1:** The store is equipped with a stable internet connection (for web-based access) and basic computer hardware (PC/Laptop).</w:t>
       </w:r>
     </w:p>
     <w:p>
@@ -251,7 +326,7 @@
         <w:pStyle w:val="ListBullet"/>
       </w:pPr>
       <w:r>
-        <w:t xml:space="preserve">  **AS-2:** The System Administrator has basic knowledge of the store's business processes.</w:t>
+        <w:t xml:space="preserve">  **AS-2:** Store owners are willing to perform an initial "Physical Stock Take" to populate the database with accurate starting quantities.</w:t>
       </w:r>
     </w:p>
     <w:p>
@@ -259,12 +334,7 @@
         <w:pStyle w:val="ListBullet"/>
       </w:pPr>
       <w:r>
-        <w:t xml:space="preserve">  **DE-1:** The project depends on the completion of the Database Schema design (as described in the G6_RDS document) before logic coding can begin.</w:t>
-      </w:r>
-    </w:p>
-    <w:p>
-      <w:r>
-        <w:t>__________________________________________________</w:t>
+        <w:t xml:space="preserve">  **DE-1:** The project relies on the finalized database schema design (G6_RDS) to ensure data integrity constraints are met from Day 1.</w:t>
       </w:r>
     </w:p>
     <w:p>
@@ -272,7 +342,7 @@
         <w:pStyle w:val="Heading2"/>
       </w:pPr>
       <w:r>
-        <w:t>2. Scope and Limitations</w:t>
+        <w:t>2. SCOPE AND LIMITATIONS</w:t>
       </w:r>
     </w:p>
     <w:p>
@@ -284,11 +354,8 @@
       </w:r>
     </w:p>
     <w:p>
-      <w:pPr>
-        <w:pStyle w:val="ListBullet"/>
-      </w:pPr>
       <w:r>
-        <w:t xml:space="preserve">  **Inventory &amp; Stock Management (Core):**</w:t>
+        <w:t>The system is functionally organized into 4 main feature groups:</w:t>
       </w:r>
     </w:p>
     <w:p>
@@ -296,7 +363,7 @@
         <w:pStyle w:val="ListBullet"/>
       </w:pPr>
       <w:r>
-        <w:t xml:space="preserve">  Product List Management (Name, Price, Barcode, Image).</w:t>
+        <w:t xml:space="preserve">  **FE-1: Inventory &amp; Product Management (The Foundation)**</w:t>
       </w:r>
     </w:p>
     <w:p>
@@ -304,7 +371,7 @@
         <w:pStyle w:val="ListBullet"/>
       </w:pPr>
       <w:r>
-        <w:t xml:space="preserve">  Import and Export Management.</w:t>
+        <w:t xml:space="preserve">  **Product CRUD:** Create and maintain detailed product profiles (Name, Barcode, Selling Price, Cost Price, Unit, Category, Image).</w:t>
       </w:r>
     </w:p>
     <w:p>
@@ -312,7 +379,7 @@
         <w:pStyle w:val="ListBullet"/>
       </w:pPr>
       <w:r>
-        <w:t xml:space="preserve">  Low stock alerts.</w:t>
+        <w:t xml:space="preserve">  **Stock Management:**</w:t>
       </w:r>
     </w:p>
     <w:p>
@@ -320,7 +387,7 @@
         <w:pStyle w:val="ListBullet"/>
       </w:pPr>
       <w:r>
-        <w:t xml:space="preserve">  **Sales &amp; POS (Core):**</w:t>
+        <w:t xml:space="preserve">  **Import Goods:** Record incoming stock from suppliers (updates quantity and cost price).</w:t>
       </w:r>
     </w:p>
     <w:p>
@@ -328,7 +395,7 @@
         <w:pStyle w:val="ListBullet"/>
       </w:pPr>
       <w:r>
-        <w:t xml:space="preserve">  Sales Screen (Checkout) supporting barcode scanning.</w:t>
+        <w:t xml:space="preserve">  **Stock Adjustment:** Manual correction for damaged/lost goods.</w:t>
       </w:r>
     </w:p>
     <w:p>
@@ -336,7 +403,7 @@
         <w:pStyle w:val="ListBullet"/>
       </w:pPr>
       <w:r>
-        <w:t xml:space="preserve">  Invoice creation, calculation, bill printing.</w:t>
+        <w:t xml:space="preserve">  **Low Stock Alert:** Visual indicators when item quantity falls below a defined threshold.</w:t>
       </w:r>
     </w:p>
     <w:p>
@@ -344,7 +411,7 @@
         <w:pStyle w:val="ListBullet"/>
       </w:pPr>
       <w:r>
-        <w:t xml:space="preserve">  Return/Refund handling.</w:t>
+        <w:t xml:space="preserve">  **FE-2: Sales &amp; POS Operation (The Core)**</w:t>
       </w:r>
     </w:p>
     <w:p>
@@ -352,7 +419,7 @@
         <w:pStyle w:val="ListBullet"/>
       </w:pPr>
       <w:r>
-        <w:t xml:space="preserve">  **Reporting &amp; Analytics:**</w:t>
+        <w:t xml:space="preserve">  **Checkout Screen:** Optimized interface for speed. Supports:</w:t>
       </w:r>
     </w:p>
     <w:p>
@@ -360,7 +427,7 @@
         <w:pStyle w:val="ListBullet"/>
       </w:pPr>
       <w:r>
-        <w:t xml:space="preserve">  Revenue Statistics by Day/Week/Month.</w:t>
+        <w:t xml:space="preserve">  Barcode scanning (via USB scanner).</w:t>
       </w:r>
     </w:p>
     <w:p>
@@ -368,7 +435,7 @@
         <w:pStyle w:val="ListBullet"/>
       </w:pPr>
       <w:r>
-        <w:t xml:space="preserve">  Top-selling products report.</w:t>
+        <w:t xml:space="preserve">  Quick product search by name/code.</w:t>
       </w:r>
     </w:p>
     <w:p>
@@ -376,7 +443,95 @@
         <w:pStyle w:val="ListBullet"/>
       </w:pPr>
       <w:r>
-        <w:t xml:space="preserve">  Profit Report (Revenue - Cost of Goods Sold).</w:t>
+        <w:t xml:space="preserve">  Quantity adjustment.</w:t>
+      </w:r>
+    </w:p>
+    <w:p>
+      <w:pPr>
+        <w:pStyle w:val="ListBullet"/>
+      </w:pPr>
+      <w:r>
+        <w:t xml:space="preserve">  **Transaction Processing:** Auto-calculate total, change due, and finalize order.</w:t>
+      </w:r>
+    </w:p>
+    <w:p>
+      <w:pPr>
+        <w:pStyle w:val="ListBullet"/>
+      </w:pPr>
+      <w:r>
+        <w:t xml:space="preserve">  **Receipt Printing:** Generate standardized thermal receipts (58mm/80mm) for customers.</w:t>
+      </w:r>
+    </w:p>
+    <w:p>
+      <w:pPr>
+        <w:pStyle w:val="ListBullet"/>
+      </w:pPr>
+      <w:r>
+        <w:t xml:space="preserve">  **Return/Refund:** Process returns with reason codes and update inventory automatically.</w:t>
+      </w:r>
+    </w:p>
+    <w:p>
+      <w:pPr>
+        <w:pStyle w:val="ListBullet"/>
+      </w:pPr>
+      <w:r>
+        <w:t xml:space="preserve">  **FE-3: Reporting &amp; Analytics (The Insight)**</w:t>
+      </w:r>
+    </w:p>
+    <w:p>
+      <w:pPr>
+        <w:pStyle w:val="ListBullet"/>
+      </w:pPr>
+      <w:r>
+        <w:t xml:space="preserve">  **Revenue Reports:** Aggregated sales views by Day, Week, Month, or Custom Range.</w:t>
+      </w:r>
+    </w:p>
+    <w:p>
+      <w:pPr>
+        <w:pStyle w:val="ListBullet"/>
+      </w:pPr>
+      <w:r>
+        <w:t xml:space="preserve">  **Best-Seller Analysis:** Indentify Top 10 performing products by quantity or revenue.</w:t>
+      </w:r>
+    </w:p>
+    <w:p>
+      <w:pPr>
+        <w:pStyle w:val="ListBullet"/>
+      </w:pPr>
+      <w:r>
+        <w:t xml:space="preserve">  **Profit Estimates:** Approximate profit calculation (Revenue - Cost of Goods Sold) to gauge business health.</w:t>
+      </w:r>
+    </w:p>
+    <w:p>
+      <w:pPr>
+        <w:pStyle w:val="ListBullet"/>
+      </w:pPr>
+      <w:r>
+        <w:t xml:space="preserve">  **FE-4: System Administration (The Control)**</w:t>
+      </w:r>
+    </w:p>
+    <w:p>
+      <w:pPr>
+        <w:pStyle w:val="ListBullet"/>
+      </w:pPr>
+      <w:r>
+        <w:t xml:space="preserve">  **User Management:** Create accounts for Owner (Admin) and Staff (Cashier).</w:t>
+      </w:r>
+    </w:p>
+    <w:p>
+      <w:pPr>
+        <w:pStyle w:val="ListBullet"/>
+      </w:pPr>
+      <w:r>
+        <w:t xml:space="preserve">  **Basic Auth:** Secure Login/Logout mechanism.</w:t>
+      </w:r>
+    </w:p>
+    <w:p>
+      <w:pPr>
+        <w:pStyle w:val="ListBullet"/>
+      </w:pPr>
+      <w:r>
+        <w:t xml:space="preserve">  **Settings:** Configure store details (Name, Address, Phone) to appear on receipts.</w:t>
       </w:r>
     </w:p>
     <w:p>
@@ -385,6 +540,11 @@
       </w:pPr>
       <w:r>
         <w:t>2.2. Scope of Initial and Subsequent Releases</w:t>
+      </w:r>
+    </w:p>
+    <w:p>
+      <w:r>
+        <w:t>The roadmap prioritizes core transactional stability before advanced features.</w:t>
       </w:r>
     </w:p>
     <w:tbl>
@@ -408,7 +568,7 @@
               <w:rPr>
                 <w:b/>
               </w:rPr>
-              <w:t>Feature</w:t>
+              <w:t>Feature Group</w:t>
             </w:r>
           </w:p>
         </w:tc>
@@ -421,7 +581,7 @@
               <w:rPr>
                 <w:b/>
               </w:rPr>
-              <w:t>Initial Release (v1.0)</w:t>
+              <w:t>Release 1.0 (Foundation - MVP)</w:t>
             </w:r>
           </w:p>
         </w:tc>
@@ -434,7 +594,7 @@
               <w:rPr>
                 <w:b/>
               </w:rPr>
-              <w:t>Subsequent Releases (v1.x -&gt; v2.0)</w:t>
+              <w:t>Release 2.0 (Growth - Future)</w:t>
             </w:r>
           </w:p>
         </w:tc>
@@ -456,7 +616,7 @@
           </w:tcPr>
           <w:p>
             <w:r>
-              <w:t>Product CRUD, Basic Stock Update</w:t>
+              <w:t>**Basic:** Single Unit, standard stock tracking.</w:t>
             </w:r>
           </w:p>
         </w:tc>
@@ -466,7 +626,7 @@
           </w:tcPr>
           <w:p>
             <w:r>
-              <w:t>Batch/Date Management, Multi-Unit Management</w:t>
+              <w:t>**Advanced:** Multi-unit conversion (e.g., Box -&gt; Pieces), Batch/Expiry Date tracking.</w:t>
             </w:r>
           </w:p>
         </w:tc>
@@ -478,7 +638,7 @@
           </w:tcPr>
           <w:p>
             <w:r>
-              <w:t>**Sales**</w:t>
+              <w:t>**Sales POS**</w:t>
             </w:r>
           </w:p>
         </w:tc>
@@ -488,7 +648,7 @@
           </w:tcPr>
           <w:p>
             <w:r>
-              <w:t>Retail Invoice Creation, Barcode Scanning, Bill Printing</w:t>
+              <w:t>**Online Mode:** Web-based checkout, standard USB scanner support.</w:t>
             </w:r>
           </w:p>
         </w:tc>
@@ -498,7 +658,7 @@
           </w:tcPr>
           <w:p>
             <w:r>
-              <w:t>Offline Sales, Electronic Scale Integration</w:t>
+              <w:t>**Offline Mode:** LocalStorage support when internet is down. Electronic Scale integration.</w:t>
             </w:r>
           </w:p>
         </w:tc>
@@ -520,7 +680,7 @@
           </w:tcPr>
           <w:p>
             <w:r>
-              <w:t>Aggregate Revenue, Invoice History</w:t>
+              <w:t>**Static Tables:** Grid views, basic totals.</w:t>
             </w:r>
           </w:p>
         </w:tc>
@@ -530,7 +690,7 @@
           </w:tcPr>
           <w:p>
             <w:r>
-              <w:t>Trend Analysis, Reorder Forecasting</w:t>
+              <w:t>**Visual:** Interactive Charts, Graphs, and Export to Excel/PDF.</w:t>
             </w:r>
           </w:p>
         </w:tc>
@@ -542,7 +702,7 @@
           </w:tcPr>
           <w:p>
             <w:r>
-              <w:t>**Other Admin**</w:t>
+              <w:t>**Customer**</w:t>
             </w:r>
           </w:p>
         </w:tc>
@@ -552,7 +712,7 @@
           </w:tcPr>
           <w:p>
             <w:r>
-              <w:t>Simple Login (Owner/Staff)</w:t>
+              <w:t>**Generic:** Walk-in customers only.</w:t>
             </w:r>
           </w:p>
         </w:tc>
@@ -562,21 +722,45 @@
           </w:tcPr>
           <w:p>
             <w:r>
-              <w:t>Detailed Permissions, Audit Logs</w:t>
+              <w:t>**Loyalty:** Member point accumulation, Customer history.</w:t>
+            </w:r>
+          </w:p>
+        </w:tc>
+      </w:tr>
+      <w:tr>
+        <w:tc>
+          <w:tcPr>
+            <w:tcW w:type="dxa" w:w="2880"/>
+          </w:tcPr>
+          <w:p>
+            <w:r>
+              <w:t>**Promotions**</w:t>
+            </w:r>
+          </w:p>
+        </w:tc>
+        <w:tc>
+          <w:tcPr>
+            <w:tcW w:type="dxa" w:w="2880"/>
+          </w:tcPr>
+          <w:p>
+            <w:r>
+              <w:t>**Manual:** Cashier enters discount amount manually.</w:t>
+            </w:r>
+          </w:p>
+        </w:tc>
+        <w:tc>
+          <w:tcPr>
+            <w:tcW w:type="dxa" w:w="2880"/>
+          </w:tcPr>
+          <w:p>
+            <w:r>
+              <w:t>**Auto:** System-applied rules (Buy 1 Get 1, Happy Hour).</w:t>
             </w:r>
           </w:p>
         </w:tc>
       </w:tr>
     </w:tbl>
     <w:p/>
-    <w:p>
-      <w:r>
-        <w:rPr>
-          <w:i/>
-        </w:rPr>
-        <w:t>*Note: Based on the provided G6_RDS document, the first version focuses heavily on the administrative framework (Admin/Back-office).*</w:t>
-      </w:r>
-    </w:p>
     <w:p>
       <w:pPr>
         <w:pStyle w:val="Heading3"/>
@@ -590,7 +774,7 @@
         <w:pStyle w:val="ListBullet"/>
       </w:pPr>
       <w:r>
-        <w:t xml:space="preserve">  **L-1:** The first version does not support Offline sales (when internet is lost).</w:t>
+        <w:t xml:space="preserve">  **EX-1 (No Accounting Depth):** The system records sales revenue but is **NOT** a full accounting system. It does not handle tax filing, balance sheets, or detailed expenses (rent, electricity).</w:t>
       </w:r>
     </w:p>
     <w:p>
@@ -598,7 +782,7 @@
         <w:pStyle w:val="ListBullet"/>
       </w:pPr>
       <w:r>
-        <w:t xml:space="preserve">  **L-2:** Online payment gateway integration (Momo, VNPay) is not included in this stage.</w:t>
+        <w:t xml:space="preserve">  **EX-2 (No HR/Payroll):** As requested, features related to Employee Shift Scheduling, Timekeeping, and Salary Calculation are strictly **EXCLUDED**.</w:t>
       </w:r>
     </w:p>
     <w:p>
@@ -606,12 +790,15 @@
         <w:pStyle w:val="ListBullet"/>
       </w:pPr>
       <w:r>
-        <w:t xml:space="preserve">  **E-1:** CRM features (Loyalty Management) are excluded from Release 1.0.</w:t>
+        <w:t xml:space="preserve">  **EX-3 (No Multi-Store Sync):** Release 1.0 is designed for a **Single Store** architecture. Multi-branch inventory syncing is out of scope.</w:t>
       </w:r>
     </w:p>
     <w:p>
+      <w:pPr>
+        <w:pStyle w:val="ListBullet"/>
+      </w:pPr>
       <w:r>
-        <w:t>__________________________________________________</w:t>
+        <w:t xml:space="preserve">  **EX-4 (No E-commerce):** This is an in-store POS. It does not integrate with online sales channels (Shopee, Website).</w:t>
       </w:r>
     </w:p>
     <w:p>
@@ -619,7 +806,7 @@
         <w:pStyle w:val="Heading2"/>
       </w:pPr>
       <w:r>
-        <w:t>3. Business Context</w:t>
+        <w:t>3. BUSINESS CONTEXT</w:t>
       </w:r>
     </w:p>
     <w:p>
@@ -727,7 +914,7 @@
           </w:tcPr>
           <w:p>
             <w:r>
-              <w:t>Full operational control, reduced loss.</w:t>
+              <w:t>Full control of inventory and cash, eliminates leakage.</w:t>
             </w:r>
           </w:p>
         </w:tc>
@@ -737,7 +924,7 @@
           </w:tcPr>
           <w:p>
             <w:r>
-              <w:t>Strong supporter</w:t>
+              <w:t>Strongly supportive (Driver).</w:t>
             </w:r>
           </w:p>
         </w:tc>
@@ -747,7 +934,7 @@
           </w:tcPr>
           <w:p>
             <w:r>
-              <w:t>Revenue reports, System security, Cost reduction.</w:t>
+              <w:t>Accurate Profit/Loss data, Theft prevention, Easy setup.</w:t>
             </w:r>
           </w:p>
         </w:tc>
@@ -757,59 +944,7 @@
           </w:tcPr>
           <w:p>
             <w:r>
-              <w:t>Budget for new hardware.</w:t>
-            </w:r>
-          </w:p>
-        </w:tc>
-      </w:tr>
-      <w:tr>
-        <w:tc>
-          <w:tcPr>
-            <w:tcW w:type="dxa" w:w="1728"/>
-          </w:tcPr>
-          <w:p>
-            <w:r>
-              <w:t>**Administrator**</w:t>
-            </w:r>
-          </w:p>
-        </w:tc>
-        <w:tc>
-          <w:tcPr>
-            <w:tcW w:type="dxa" w:w="1728"/>
-          </w:tcPr>
-          <w:p>
-            <w:r>
-              <w:t>Centralized management tool, easy system configuration.</w:t>
-            </w:r>
-          </w:p>
-        </w:tc>
-        <w:tc>
-          <w:tcPr>
-            <w:tcW w:type="dxa" w:w="1728"/>
-          </w:tcPr>
-          <w:p>
-            <w:r>
-              <w:t>Supportive but wary of complexity</w:t>
-            </w:r>
-          </w:p>
-        </w:tc>
-        <w:tc>
-          <w:tcPr>
-            <w:tcW w:type="dxa" w:w="1728"/>
-          </w:tcPr>
-          <w:p>
-            <w:r>
-              <w:t>User Management, Data Integrity, Ease of config.</w:t>
-            </w:r>
-          </w:p>
-        </w:tc>
-        <w:tc>
-          <w:tcPr>
-            <w:tcW w:type="dxa" w:w="1728"/>
-          </w:tcPr>
-          <w:p>
-            <w:r>
-              <w:t>Time needed for initial setup.</w:t>
+              <w:t>Limited budget for hardware, low tolerance for downtime.</w:t>
             </w:r>
           </w:p>
         </w:tc>
@@ -831,7 +966,7 @@
           </w:tcPr>
           <w:p>
             <w:r>
-              <w:t>(Future) Streamlined sales process.</w:t>
+              <w:t>Faster checkout, no mental math errors, automatic stock check.</w:t>
             </w:r>
           </w:p>
         </w:tc>
@@ -841,7 +976,7 @@
           </w:tcPr>
           <w:p>
             <w:r>
-              <w:t>Potential resistance to change</w:t>
+              <w:t>Mixed (Wary of monitoring).</w:t>
             </w:r>
           </w:p>
         </w:tc>
@@ -851,7 +986,7 @@
           </w:tcPr>
           <w:p>
             <w:r>
-              <w:t>Ease of use, Stability, Speed of checkout.</w:t>
+              <w:t>Ease of use (few clicks), Reliability (no crashes during rush), Clear shift handover.</w:t>
             </w:r>
           </w:p>
         </w:tc>
@@ -861,7 +996,59 @@
           </w:tcPr>
           <w:p>
             <w:r>
-              <w:t>Limited technical skills.</w:t>
+              <w:t>Limited technical skills, high turnover rate.</w:t>
+            </w:r>
+          </w:p>
+        </w:tc>
+      </w:tr>
+      <w:tr>
+        <w:tc>
+          <w:tcPr>
+            <w:tcW w:type="dxa" w:w="1728"/>
+          </w:tcPr>
+          <w:p>
+            <w:r>
+              <w:t>**Admin**</w:t>
+            </w:r>
+          </w:p>
+        </w:tc>
+        <w:tc>
+          <w:tcPr>
+            <w:tcW w:type="dxa" w:w="1728"/>
+          </w:tcPr>
+          <w:p>
+            <w:r>
+              <w:t>Centralized configuration, easy user mgmt.</w:t>
+            </w:r>
+          </w:p>
+        </w:tc>
+        <w:tc>
+          <w:tcPr>
+            <w:tcW w:type="dxa" w:w="1728"/>
+          </w:tcPr>
+          <w:p>
+            <w:r>
+              <w:t>Supportive.</w:t>
+            </w:r>
+          </w:p>
+        </w:tc>
+        <w:tc>
+          <w:tcPr>
+            <w:tcW w:type="dxa" w:w="1728"/>
+          </w:tcPr>
+          <w:p>
+            <w:r>
+              <w:t>Data integrity, Security, Audit logs.</w:t>
+            </w:r>
+          </w:p>
+        </w:tc>
+        <w:tc>
+          <w:tcPr>
+            <w:tcW w:type="dxa" w:w="1728"/>
+          </w:tcPr>
+          <w:p>
+            <w:r>
+              <w:t>Time available for initial data entry.</w:t>
             </w:r>
           </w:p>
         </w:tc>
@@ -911,7 +1098,7 @@
               <w:rPr>
                 <w:b/>
               </w:rPr>
-              <w:t>Driver (State Objective)</w:t>
+              <w:t>Constraint (Must adhere to)</w:t>
             </w:r>
           </w:p>
         </w:tc>
@@ -924,7 +1111,7 @@
               <w:rPr>
                 <w:b/>
               </w:rPr>
-              <w:t>Constraint (State Limit)</w:t>
+              <w:t>Driver (Key success factor)</w:t>
             </w:r>
           </w:p>
         </w:tc>
@@ -937,8 +1124,46 @@
               <w:rPr>
                 <w:b/>
               </w:rPr>
-              <w:t>Degree of Freedom (State Allowable Range)</w:t>
+              <w:t>Degree of Freedom (Adjustable)</w:t>
             </w:r>
+          </w:p>
+        </w:tc>
+      </w:tr>
+      <w:tr>
+        <w:tc>
+          <w:tcPr>
+            <w:tcW w:type="dxa" w:w="2160"/>
+          </w:tcPr>
+          <w:p>
+            <w:r>
+              <w:t>**Quality**</w:t>
+            </w:r>
+          </w:p>
+        </w:tc>
+        <w:tc>
+          <w:tcPr>
+            <w:tcW w:type="dxa" w:w="2160"/>
+          </w:tcPr>
+          <w:p>
+            <w:r>
+              <w:t>**Data Integrity:** Zero tolerance for inventory/revenue calculation errors.</w:t>
+            </w:r>
+          </w:p>
+        </w:tc>
+        <w:tc>
+          <w:tcPr>
+            <w:tcW w:type="dxa" w:w="2160"/>
+          </w:tcPr>
+          <w:p>
+            <w:r/>
+          </w:p>
+        </w:tc>
+        <w:tc>
+          <w:tcPr>
+            <w:tcW w:type="dxa" w:w="2160"/>
+          </w:tcPr>
+          <w:p>
+            <w:r/>
           </w:p>
         </w:tc>
       </w:tr>
@@ -967,8 +1192,46 @@
           </w:tcPr>
           <w:p>
             <w:r>
-              <w:t>Release 1.0 to be completed by [Date] (Foundation Phase)</w:t>
+              <w:t>**Release 1.0** must be ready for UAT by [Date].</w:t>
             </w:r>
+          </w:p>
+        </w:tc>
+        <w:tc>
+          <w:tcPr>
+            <w:tcW w:type="dxa" w:w="2160"/>
+          </w:tcPr>
+          <w:p>
+            <w:r/>
+          </w:p>
+        </w:tc>
+      </w:tr>
+      <w:tr>
+        <w:tc>
+          <w:tcPr>
+            <w:tcW w:type="dxa" w:w="2160"/>
+          </w:tcPr>
+          <w:p>
+            <w:r>
+              <w:t>**Budget**</w:t>
+            </w:r>
+          </w:p>
+        </w:tc>
+        <w:tc>
+          <w:tcPr>
+            <w:tcW w:type="dxa" w:w="2160"/>
+          </w:tcPr>
+          <w:p>
+            <w:r>
+              <w:t>Minimal infrastructure cost (utilize existing PC).</w:t>
+            </w:r>
+          </w:p>
+        </w:tc>
+        <w:tc>
+          <w:tcPr>
+            <w:tcW w:type="dxa" w:w="2160"/>
+          </w:tcPr>
+          <w:p>
+            <w:r/>
           </w:p>
         </w:tc>
         <w:tc>
@@ -1004,7 +1267,9 @@
             <w:tcW w:type="dxa" w:w="2160"/>
           </w:tcPr>
           <w:p>
-            <w:r/>
+            <w:r>
+              <w:t>**Checkout Speed** &amp; **Stock Accuracy**.</w:t>
+            </w:r>
           </w:p>
         </w:tc>
         <w:tc>
@@ -1013,7 +1278,7 @@
           </w:tcPr>
           <w:p>
             <w:r>
-              <w:t>70% of non-core Admin features can be deferred to v1.1</w:t>
+              <w:t>"Nice-to-have" UI animations or advanced filters can be cut.</w:t>
             </w:r>
           </w:p>
         </w:tc>
@@ -1025,45 +1290,7 @@
           </w:tcPr>
           <w:p>
             <w:r>
-              <w:t>**Quality**</w:t>
-            </w:r>
-          </w:p>
-        </w:tc>
-        <w:tc>
-          <w:tcPr>
-            <w:tcW w:type="dxa" w:w="2160"/>
-          </w:tcPr>
-          <w:p>
-            <w:r>
-              <w:t>Data Integrity and Security must be impeccable (0% critical data errors)</w:t>
-            </w:r>
-          </w:p>
-        </w:tc>
-        <w:tc>
-          <w:tcPr>
-            <w:tcW w:type="dxa" w:w="2160"/>
-          </w:tcPr>
-          <w:p>
-            <w:r/>
-          </w:p>
-        </w:tc>
-        <w:tc>
-          <w:tcPr>
-            <w:tcW w:type="dxa" w:w="2160"/>
-          </w:tcPr>
-          <w:p>
-            <w:r/>
-          </w:p>
-        </w:tc>
-      </w:tr>
-      <w:tr>
-        <w:tc>
-          <w:tcPr>
-            <w:tcW w:type="dxa" w:w="2160"/>
-          </w:tcPr>
-          <w:p>
-            <w:r>
-              <w:t>**Cost**</w:t>
+              <w:t>**Usability**</w:t>
             </w:r>
           </w:p>
         </w:tc>
@@ -1081,45 +1308,7 @@
           </w:tcPr>
           <w:p>
             <w:r>
-              <w:t>Minimal infrastructure cost (utilize existing hardware)</w:t>
-            </w:r>
-          </w:p>
-        </w:tc>
-        <w:tc>
-          <w:tcPr>
-            <w:tcW w:type="dxa" w:w="2160"/>
-          </w:tcPr>
-          <w:p>
-            <w:r/>
-          </w:p>
-        </w:tc>
-      </w:tr>
-      <w:tr>
-        <w:tc>
-          <w:tcPr>
-            <w:tcW w:type="dxa" w:w="2160"/>
-          </w:tcPr>
-          <w:p>
-            <w:r>
-              <w:t>**Staff**</w:t>
-            </w:r>
-          </w:p>
-        </w:tc>
-        <w:tc>
-          <w:tcPr>
-            <w:tcW w:type="dxa" w:w="2160"/>
-          </w:tcPr>
-          <w:p>
-            <w:r/>
-          </w:p>
-        </w:tc>
-        <w:tc>
-          <w:tcPr>
-            <w:tcW w:type="dxa" w:w="2160"/>
-          </w:tcPr>
-          <w:p>
-            <w:r>
-              <w:t>Team size fixed at current capacity</w:t>
+              <w:t>Zero-training interface for cashiers.</w:t>
             </w:r>
           </w:p>
         </w:tc>
@@ -1147,7 +1336,7 @@
         <w:pStyle w:val="ListBullet"/>
       </w:pPr>
       <w:r>
-        <w:t xml:space="preserve">  **Environment:** Web Application (Java-based backend).</w:t>
+        <w:t xml:space="preserve">  **Hardware Setup:**</w:t>
       </w:r>
     </w:p>
     <w:p>
@@ -1155,7 +1344,7 @@
         <w:pStyle w:val="ListBullet"/>
       </w:pPr>
       <w:r>
-        <w:t xml:space="preserve">  **Access:** Access via internal web browser or public internet (HTTPS configuration required).</w:t>
+        <w:t xml:space="preserve">  System runs on a standard Windows PC/Laptop or Tablet via Browser.</w:t>
       </w:r>
     </w:p>
     <w:p>
@@ -1163,7 +1352,55 @@
         <w:pStyle w:val="ListBullet"/>
       </w:pPr>
       <w:r>
-        <w:t xml:space="preserve">  **Training:** User manuals needed for Admins on Initial Data Setup.</w:t>
+        <w:t xml:space="preserve">  Peripherals: USB Barcode Scanner (HID Mode) and Thermal Receipt Printer (USB/LAN).</w:t>
+      </w:r>
+    </w:p>
+    <w:p>
+      <w:pPr>
+        <w:pStyle w:val="ListBullet"/>
+      </w:pPr>
+      <w:r>
+        <w:t xml:space="preserve">  **Data Migration (Critical):**</w:t>
+      </w:r>
+    </w:p>
+    <w:p>
+      <w:pPr>
+        <w:pStyle w:val="ListBullet"/>
+      </w:pPr>
+      <w:r>
+        <w:t xml:space="preserve">  The system must provide an **"Import from Excel"** feature for Products. Manually entering 1000+ items is a blocker for adoption.</w:t>
+      </w:r>
+    </w:p>
+    <w:p>
+      <w:pPr>
+        <w:pStyle w:val="ListBullet"/>
+      </w:pPr>
+      <w:r>
+        <w:t xml:space="preserve">  Initial "Stock Take" strategy must be planned with the store owner before Go-Live.</w:t>
+      </w:r>
+    </w:p>
+    <w:p>
+      <w:pPr>
+        <w:pStyle w:val="ListBullet"/>
+      </w:pPr>
+      <w:r>
+        <w:t xml:space="preserve">  **Training Plan:**</w:t>
+      </w:r>
+    </w:p>
+    <w:p>
+      <w:pPr>
+        <w:pStyle w:val="ListBullet"/>
+      </w:pPr>
+      <w:r>
+        <w:t xml:space="preserve">  **Owner Training:** Focus on Product creation, Import, and Report interpretation.</w:t>
+      </w:r>
+    </w:p>
+    <w:p>
+      <w:pPr>
+        <w:pStyle w:val="ListBullet"/>
+      </w:pPr>
+      <w:r>
+        <w:t xml:space="preserve">  **Staff Training:** Focus strictly on Checkout flow, Search, and Refund processing.</w:t>
       </w:r>
     </w:p>
     <w:sectPr>

</xml_diff>

<commit_message>
docs: Add initial Vision and Scope document for the LocalStore POS project in English and Vietnamese.
</commit_message>
<xml_diff>
--- a/_bmad-output/analyst/LocalStore_POS_Vision_and_Scope_EN.docx
+++ b/_bmad-output/analyst/LocalStore_POS_Vision_and_Scope_EN.docx
@@ -817,6 +817,24 @@
         <w:t>3.1. Stakeholder Profiles</w:t>
       </w:r>
     </w:p>
+    <w:p>
+      <w:pPr>
+        <w:pStyle w:val="Heading3"/>
+      </w:pPr>
+      <w:r>
+        <w:t>3.1. Stakeholder Profiles &amp; External Entities</w:t>
+      </w:r>
+    </w:p>
+    <w:p>
+      <w:r/>
+      <w:r>
+        <w:rPr>
+          <w:b/>
+        </w:rPr>
+        <w:t>Human Stakeholders:</w:t>
+      </w:r>
+      <w:r/>
+    </w:p>
     <w:tbl>
       <w:tblPr>
         <w:tblStyle w:val="TableGrid"/>
@@ -904,7 +922,7 @@
           </w:tcPr>
           <w:p>
             <w:r>
-              <w:t>**Shop Owner**</w:t>
+              <w:t>**Manager (Owner)**</w:t>
             </w:r>
           </w:p>
         </w:tc>
@@ -914,7 +932,7 @@
           </w:tcPr>
           <w:p>
             <w:r>
-              <w:t>Full control of inventory and cash, eliminates leakage.</w:t>
+              <w:t>Full oversight of operations; Data-driven decision making.</w:t>
             </w:r>
           </w:p>
         </w:tc>
@@ -934,7 +952,7 @@
           </w:tcPr>
           <w:p>
             <w:r>
-              <w:t>Accurate Profit/Loss data, Theft prevention, Easy setup.</w:t>
+              <w:t>Revenue reports, Employee mgmt, Product maintenance.</w:t>
             </w:r>
           </w:p>
         </w:tc>
@@ -944,7 +962,7 @@
           </w:tcPr>
           <w:p>
             <w:r>
-              <w:t>Limited budget for hardware, low tolerance for downtime.</w:t>
+              <w:t>Limited time for deep technical administration.</w:t>
             </w:r>
           </w:p>
         </w:tc>
@@ -956,7 +974,7 @@
           </w:tcPr>
           <w:p>
             <w:r>
-              <w:t>**Sales Staff**</w:t>
+              <w:t>**Warehouse Staff**</w:t>
             </w:r>
           </w:p>
         </w:tc>
@@ -966,7 +984,7 @@
           </w:tcPr>
           <w:p>
             <w:r>
-              <w:t>Faster checkout, no mental math errors, automatic stock check.</w:t>
+              <w:t>Accurate stock control; Efficient receiving process.</w:t>
             </w:r>
           </w:p>
         </w:tc>
@@ -976,7 +994,7 @@
           </w:tcPr>
           <w:p>
             <w:r>
-              <w:t>Mixed (Wary of monitoring).</w:t>
+              <w:t>Cooperative.</w:t>
             </w:r>
           </w:p>
         </w:tc>
@@ -986,7 +1004,7 @@
           </w:tcPr>
           <w:p>
             <w:r>
-              <w:t>Ease of use (few clicks), Reliability (no crashes during rush), Clear shift handover.</w:t>
+              <w:t>Easy Import/Export flow, clear stock levels.</w:t>
             </w:r>
           </w:p>
         </w:tc>
@@ -996,7 +1014,7 @@
           </w:tcPr>
           <w:p>
             <w:r>
-              <w:t>Limited technical skills, high turnover rate.</w:t>
+              <w:t>Needs clear distinction from Sales functions.</w:t>
             </w:r>
           </w:p>
         </w:tc>
@@ -1008,7 +1026,7 @@
           </w:tcPr>
           <w:p>
             <w:r>
-              <w:t>**Admin**</w:t>
+              <w:t>**Cashier**</w:t>
             </w:r>
           </w:p>
         </w:tc>
@@ -1018,7 +1036,7 @@
           </w:tcPr>
           <w:p>
             <w:r>
-              <w:t>Centralized configuration, easy user mgmt.</w:t>
+              <w:t>Fast, error-free sales processing.</w:t>
             </w:r>
           </w:p>
         </w:tc>
@@ -1028,7 +1046,7 @@
           </w:tcPr>
           <w:p>
             <w:r>
-              <w:t>Supportive.</w:t>
+              <w:t>Focused on efficiency.</w:t>
             </w:r>
           </w:p>
         </w:tc>
@@ -1038,7 +1056,7 @@
           </w:tcPr>
           <w:p>
             <w:r>
-              <w:t>Data integrity, Security, Audit logs.</w:t>
+              <w:t>Ease of use (few clicks), checkout speed, clear shift end.</w:t>
             </w:r>
           </w:p>
         </w:tc>
@@ -1048,7 +1066,199 @@
           </w:tcPr>
           <w:p>
             <w:r>
-              <w:t>Time available for initial data entry.</w:t>
+              <w:t>High pressure during peak hours.</w:t>
+            </w:r>
+          </w:p>
+        </w:tc>
+      </w:tr>
+    </w:tbl>
+    <w:p/>
+    <w:p>
+      <w:r/>
+      <w:r>
+        <w:rPr>
+          <w:b/>
+        </w:rPr>
+        <w:t>Hardware &amp; External Services:</w:t>
+      </w:r>
+      <w:r/>
+    </w:p>
+    <w:tbl>
+      <w:tblPr>
+        <w:tblStyle w:val="TableGrid"/>
+        <w:tblW w:type="auto" w:w="0"/>
+        <w:tblLook w:firstColumn="1" w:firstRow="1" w:lastColumn="0" w:lastRow="0" w:noHBand="0" w:noVBand="1" w:val="04A0"/>
+      </w:tblPr>
+      <w:tblGrid>
+        <w:gridCol w:w="2880"/>
+        <w:gridCol w:w="2880"/>
+        <w:gridCol w:w="2880"/>
+      </w:tblGrid>
+      <w:tr>
+        <w:tc>
+          <w:tcPr>
+            <w:tcW w:type="dxa" w:w="2880"/>
+          </w:tcPr>
+          <w:p>
+            <w:r>
+              <w:rPr>
+                <w:b/>
+              </w:rPr>
+              <w:t>Entity</w:t>
+            </w:r>
+          </w:p>
+        </w:tc>
+        <w:tc>
+          <w:tcPr>
+            <w:tcW w:type="dxa" w:w="2880"/>
+          </w:tcPr>
+          <w:p>
+            <w:r>
+              <w:rPr>
+                <w:b/>
+              </w:rPr>
+              <w:t>Description</w:t>
+            </w:r>
+          </w:p>
+        </w:tc>
+        <w:tc>
+          <w:tcPr>
+            <w:tcW w:type="dxa" w:w="2880"/>
+          </w:tcPr>
+          <w:p>
+            <w:r>
+              <w:rPr>
+                <w:b/>
+              </w:rPr>
+              <w:t>Interaction</w:t>
+            </w:r>
+          </w:p>
+        </w:tc>
+      </w:tr>
+      <w:tr>
+        <w:tc>
+          <w:tcPr>
+            <w:tcW w:type="dxa" w:w="2880"/>
+          </w:tcPr>
+          <w:p>
+            <w:r>
+              <w:t>**Barcode Scanner**</w:t>
+            </w:r>
+          </w:p>
+        </w:tc>
+        <w:tc>
+          <w:tcPr>
+            <w:tcW w:type="dxa" w:w="2880"/>
+          </w:tcPr>
+          <w:p>
+            <w:r>
+              <w:t>Hardware device for identifying products.</w:t>
+            </w:r>
+          </w:p>
+        </w:tc>
+        <w:tc>
+          <w:tcPr>
+            <w:tcW w:type="dxa" w:w="2880"/>
+          </w:tcPr>
+          <w:p>
+            <w:r>
+              <w:t>Sends barcode data -&gt; System (for item lookup).</w:t>
+            </w:r>
+          </w:p>
+        </w:tc>
+      </w:tr>
+      <w:tr>
+        <w:tc>
+          <w:tcPr>
+            <w:tcW w:type="dxa" w:w="2880"/>
+          </w:tcPr>
+          <w:p>
+            <w:r>
+              <w:t>**Printer**</w:t>
+            </w:r>
+          </w:p>
+        </w:tc>
+        <w:tc>
+          <w:tcPr>
+            <w:tcW w:type="dxa" w:w="2880"/>
+          </w:tcPr>
+          <w:p>
+            <w:r>
+              <w:t>Hardware device for outputting receipts.</w:t>
+            </w:r>
+          </w:p>
+        </w:tc>
+        <w:tc>
+          <w:tcPr>
+            <w:tcW w:type="dxa" w:w="2880"/>
+          </w:tcPr>
+          <w:p>
+            <w:r>
+              <w:t>System sends invoice data -&gt; Printer.</w:t>
+            </w:r>
+          </w:p>
+        </w:tc>
+      </w:tr>
+      <w:tr>
+        <w:tc>
+          <w:tcPr>
+            <w:tcW w:type="dxa" w:w="2880"/>
+          </w:tcPr>
+          <w:p>
+            <w:r>
+              <w:t>**Payment Service**</w:t>
+            </w:r>
+          </w:p>
+        </w:tc>
+        <w:tc>
+          <w:tcPr>
+            <w:tcW w:type="dxa" w:w="2880"/>
+          </w:tcPr>
+          <w:p>
+            <w:r>
+              <w:t>External payment handling component.</w:t>
+            </w:r>
+          </w:p>
+        </w:tc>
+        <w:tc>
+          <w:tcPr>
+            <w:tcW w:type="dxa" w:w="2880"/>
+          </w:tcPr>
+          <w:p>
+            <w:r>
+              <w:t>System sends request -&gt; Service returns confirmation.</w:t>
+            </w:r>
+          </w:p>
+        </w:tc>
+      </w:tr>
+      <w:tr>
+        <w:tc>
+          <w:tcPr>
+            <w:tcW w:type="dxa" w:w="2880"/>
+          </w:tcPr>
+          <w:p>
+            <w:r>
+              <w:t>**SMS/Gmail Gateway**</w:t>
+            </w:r>
+          </w:p>
+        </w:tc>
+        <w:tc>
+          <w:tcPr>
+            <w:tcW w:type="dxa" w:w="2880"/>
+          </w:tcPr>
+          <w:p>
+            <w:r>
+              <w:t>External communication service.</w:t>
+            </w:r>
+          </w:p>
+        </w:tc>
+        <w:tc>
+          <w:tcPr>
+            <w:tcW w:type="dxa" w:w="2880"/>
+          </w:tcPr>
+          <w:p>
+            <w:r>
+              <w:t>System sends OTP/Alerts -&gt; Gateway -&gt; User.</w:t>
             </w:r>
           </w:p>
         </w:tc>

</xml_diff>